<commit_message>
modifying e-mails, creating modified version of informed consent
</commit_message>
<xml_diff>
--- a/documents/protocol_and_emails/Email1.docx
+++ b/documents/protocol_and_emails/Email1.docx
@@ -4,20 +4,164 @@
   <w:body>
     <w:p>
       <w:r>
+        <w:t xml:space="preserve">Subject Line: Details on participating in research study: </w:t>
+      </w:r>
+      <w:r>
+        <w:rPr>
+          <w:rFonts w:eastAsia="Times New Roman" w:cs="Tahoma"/>
+          <w:color w:val="000000" w:themeColor="text1"/>
+        </w:rPr>
+        <w:t>“</w:t>
+      </w:r>
+      <w:r>
+        <w:rPr>
+          <w:rFonts w:ascii="Calibri" w:hAnsi="Calibri" w:cs="Calibri"/>
+        </w:rPr>
+        <w:t>Comparing Layouts for Eye Gaze-based PIN E</w:t>
+      </w:r>
+      <w:r>
+        <w:rPr>
+          <w:rFonts w:ascii="Calibri" w:hAnsi="Calibri" w:cs="Calibri"/>
+        </w:rPr>
+        <w:t xml:space="preserve">ntry </w:t>
+      </w:r>
+      <w:r>
+        <w:rPr>
+          <w:rFonts w:ascii="Calibri" w:hAnsi="Calibri" w:cs="Calibri"/>
+        </w:rPr>
+        <w:t>for P</w:t>
+      </w:r>
+      <w:r>
+        <w:rPr>
+          <w:rFonts w:ascii="Calibri" w:hAnsi="Calibri" w:cs="Calibri"/>
+        </w:rPr>
+        <w:t xml:space="preserve">eople </w:t>
+      </w:r>
+      <w:r>
+        <w:rPr>
+          <w:rFonts w:ascii="Calibri" w:hAnsi="Calibri" w:cs="Calibri"/>
+        </w:rPr>
+        <w:t>with Upper Extremity Impairment”</w:t>
+      </w:r>
+      <w:r>
+        <w:rPr>
+          <w:rFonts w:eastAsia="Times New Roman" w:cs="Tahoma"/>
+          <w:color w:val="000000" w:themeColor="text1"/>
+        </w:rPr>
+        <w:t>.</w:t>
+      </w:r>
+      <w:r>
+        <w:br/>
+      </w:r>
+      <w:r>
+        <w:br/>
+      </w:r>
+      <w:r>
         <w:t>Hello ____,</w:t>
       </w:r>
     </w:p>
-    <w:p/>
     <w:p>
       <w:r>
-        <w:t xml:space="preserve">Thank you so much for your interest in our online study to determine which PIN entry layouts work well for eye gaze tracker users. In order to help you make a decision on whether or not to participate, I have attached a copy of the informed consent form for the study to this e-mail so that you can review it ahead of time. Please let me know if you have any questions, thoughts or concerns about the study. You will get the opportunity in the beginning of the study itself to review it again. </w:t>
+        <w:t>Thank you so much for your interest in our online study</w:t>
+      </w:r>
+      <w:r>
+        <w:t xml:space="preserve"> </w:t>
+      </w:r>
+      <w:r>
+        <w:rPr>
+          <w:rFonts w:eastAsia="Times New Roman" w:cs="Tahoma"/>
+          <w:color w:val="000000" w:themeColor="text1"/>
+        </w:rPr>
+        <w:t>“</w:t>
+      </w:r>
+      <w:r>
+        <w:rPr>
+          <w:rFonts w:ascii="Calibri" w:hAnsi="Calibri" w:cs="Calibri"/>
+          <w:i/>
+          <w:iCs/>
+        </w:rPr>
+        <w:t xml:space="preserve">Comparing Layouts for Eye Gaze-based PIN </w:t>
+      </w:r>
+      <w:r>
+        <w:rPr>
+          <w:rFonts w:ascii="Calibri" w:hAnsi="Calibri" w:cs="Calibri"/>
+          <w:i/>
+          <w:iCs/>
+        </w:rPr>
+        <w:t>E</w:t>
+      </w:r>
+      <w:r>
+        <w:rPr>
+          <w:rFonts w:ascii="Calibri" w:hAnsi="Calibri" w:cs="Calibri"/>
+          <w:i/>
+          <w:iCs/>
+        </w:rPr>
+        <w:t xml:space="preserve">ntry </w:t>
+      </w:r>
+      <w:r>
+        <w:rPr>
+          <w:rFonts w:ascii="Calibri" w:hAnsi="Calibri" w:cs="Calibri"/>
+          <w:i/>
+          <w:iCs/>
+        </w:rPr>
+        <w:t xml:space="preserve">for </w:t>
+      </w:r>
+      <w:r>
+        <w:rPr>
+          <w:rFonts w:ascii="Calibri" w:hAnsi="Calibri" w:cs="Calibri"/>
+          <w:i/>
+          <w:iCs/>
+        </w:rPr>
+        <w:t>P</w:t>
+      </w:r>
+      <w:r>
+        <w:rPr>
+          <w:rFonts w:ascii="Calibri" w:hAnsi="Calibri" w:cs="Calibri"/>
+          <w:i/>
+          <w:iCs/>
+        </w:rPr>
+        <w:t xml:space="preserve">eople </w:t>
+      </w:r>
+      <w:r>
+        <w:rPr>
+          <w:rFonts w:ascii="Calibri" w:hAnsi="Calibri" w:cs="Calibri"/>
+          <w:i/>
+          <w:iCs/>
+        </w:rPr>
+        <w:t>with Upper Extremity Impairment</w:t>
+      </w:r>
+      <w:r>
+        <w:rPr>
+          <w:rFonts w:ascii="Calibri" w:hAnsi="Calibri" w:cs="Calibri"/>
+          <w:i/>
+          <w:iCs/>
+        </w:rPr>
+        <w:t>”</w:t>
+      </w:r>
+      <w:r>
+        <w:rPr>
+          <w:rFonts w:eastAsia="Times New Roman" w:cs="Tahoma"/>
+          <w:color w:val="000000" w:themeColor="text1"/>
+        </w:rPr>
+        <w:t>.</w:t>
+      </w:r>
+      <w:r>
+        <w:t xml:space="preserve"> In order to help you make a decision on whether or not to participate, I have attached a copy of the informed consent form for the study to this e-mail so that you can review it ahead of time. Please let me know if you have any questions, thoughts or concerns about the study. You will get the opportunity in the beginning of the study itself to review it again. </w:t>
       </w:r>
       <w:r>
         <w:br/>
       </w:r>
       <w:r>
         <w:br/>
-        <w:t>In order to participate in this study you must be:</w:t>
+        <w:t xml:space="preserve">In order to participate in this </w:t>
+      </w:r>
+      <w:proofErr w:type="gramStart"/>
+      <w:r>
+        <w:t>study</w:t>
+      </w:r>
+      <w:proofErr w:type="gramEnd"/>
+      <w:r>
+        <w:t xml:space="preserve"> you must be:</w:t>
       </w:r>
     </w:p>
     <w:p>
@@ -68,7 +212,23 @@
         <w:t>mouse emulation</w:t>
       </w:r>
       <w:r>
-        <w:t xml:space="preserve">” mode or the equivalent for your eye gaze tracker model. If you do not know how to enable this mode, just let us know and we will connect you to an AT specialist who can help assist you.  </w:t>
+        <w:t xml:space="preserve">” mode or the equivalent for your eye gaze tracker model. If you do not know how to enable this mode, just let us know and we will connect you to an AT specialist who can help assist you. </w:t>
+      </w:r>
+      <w:r>
+        <w:t xml:space="preserve">Also please remember that the entire study must be completed in </w:t>
+      </w:r>
+      <w:r>
+        <w:rPr>
+          <w:b/>
+          <w:bCs/>
+        </w:rPr>
+        <w:t>one continuous session</w:t>
+      </w:r>
+      <w:r>
+        <w:t>. If you attempt to leave the study and come back to it, your progress will be lost.</w:t>
+      </w:r>
+      <w:r>
+        <w:t xml:space="preserve"> </w:t>
       </w:r>
       <w:r>
         <w:br/>
@@ -366,6 +526,7 @@
     <w:lsdException w:name="HTML Sample" w:semiHidden="1" w:unhideWhenUsed="1"/>
     <w:lsdException w:name="HTML Typewriter" w:semiHidden="1" w:unhideWhenUsed="1"/>
     <w:lsdException w:name="HTML Variable" w:semiHidden="1" w:unhideWhenUsed="1"/>
+    <w:lsdException w:name="Normal Table" w:semiHidden="1" w:unhideWhenUsed="1"/>
     <w:lsdException w:name="annotation subject" w:semiHidden="1" w:unhideWhenUsed="1"/>
     <w:lsdException w:name="No List" w:semiHidden="1" w:unhideWhenUsed="1"/>
     <w:lsdException w:name="Outline List 1" w:semiHidden="1" w:unhideWhenUsed="1"/>
@@ -412,8 +573,10 @@
     <w:lsdException w:name="Table Subtle 2" w:semiHidden="1" w:unhideWhenUsed="1"/>
     <w:lsdException w:name="Table Web 1" w:semiHidden="1" w:unhideWhenUsed="1"/>
     <w:lsdException w:name="Table Web 2" w:semiHidden="1" w:unhideWhenUsed="1"/>
+    <w:lsdException w:name="Table Web 3" w:semiHidden="1" w:unhideWhenUsed="1"/>
     <w:lsdException w:name="Balloon Text" w:semiHidden="1" w:unhideWhenUsed="1"/>
     <w:lsdException w:name="Table Grid" w:uiPriority="39"/>
+    <w:lsdException w:name="Table Theme" w:semiHidden="1" w:unhideWhenUsed="1"/>
     <w:lsdException w:name="Placeholder Text" w:semiHidden="1"/>
     <w:lsdException w:name="No Spacing" w:uiPriority="1" w:qFormat="1"/>
     <w:lsdException w:name="Light Shading" w:uiPriority="60"/>

</xml_diff>